<commit_message>
ETL Write Up edits
</commit_message>
<xml_diff>
--- a/ETL Processes/ETL Write Up.docx
+++ b/ETL Processes/ETL Write Up.docx
@@ -201,9 +201,10 @@
             </w:tabs>
             <w:spacing w:line="600" w:lineRule="auto"/>
             <w:rPr>
+              <w:rFonts w:eastAsiaTheme="minorEastAsia"/>
               <w:noProof/>
-              <w:sz w:val="32"/>
-              <w:szCs w:val="32"/>
+              <w:sz w:val="36"/>
+              <w:szCs w:val="36"/>
             </w:rPr>
           </w:pPr>
           <w:r>
@@ -227,13 +228,13 @@
             </w:rPr>
             <w:fldChar w:fldCharType="separate"/>
           </w:r>
-          <w:hyperlink w:anchor="_Toc59466126" w:history="1">
+          <w:hyperlink w:anchor="_Toc59524243" w:history="1">
             <w:r>
               <w:rPr>
                 <w:rStyle w:val="Hyperlink"/>
                 <w:noProof/>
-                <w:sz w:val="32"/>
-                <w:szCs w:val="32"/>
+                <w:sz w:val="36"/>
+                <w:szCs w:val="36"/>
               </w:rPr>
               <w:t>OVERVIEW</w:t>
             </w:r>
@@ -241,8 +242,8 @@
               <w:rPr>
                 <w:noProof/>
                 <w:webHidden/>
-                <w:sz w:val="32"/>
-                <w:szCs w:val="32"/>
+                <w:sz w:val="36"/>
+                <w:szCs w:val="36"/>
               </w:rPr>
               <w:tab/>
             </w:r>
@@ -250,8 +251,8 @@
               <w:rPr>
                 <w:noProof/>
                 <w:webHidden/>
-                <w:sz w:val="32"/>
-                <w:szCs w:val="32"/>
+                <w:sz w:val="36"/>
+                <w:szCs w:val="36"/>
               </w:rPr>
               <w:fldChar w:fldCharType="begin"/>
             </w:r>
@@ -259,25 +260,25 @@
               <w:rPr>
                 <w:noProof/>
                 <w:webHidden/>
-                <w:sz w:val="32"/>
-                <w:szCs w:val="32"/>
-              </w:rPr>
-              <w:instrText xml:space="preserve"> PAGEREF _Toc59466126 \h </w:instrText>
-            </w:r>
-            <w:r>
-              <w:rPr>
-                <w:noProof/>
-                <w:webHidden/>
-                <w:sz w:val="32"/>
-                <w:szCs w:val="32"/>
-              </w:rPr>
-            </w:r>
-            <w:r>
-              <w:rPr>
-                <w:noProof/>
-                <w:webHidden/>
-                <w:sz w:val="32"/>
-                <w:szCs w:val="32"/>
+                <w:sz w:val="36"/>
+                <w:szCs w:val="36"/>
+              </w:rPr>
+              <w:instrText xml:space="preserve"> PAGEREF _Toc59524243 \h </w:instrText>
+            </w:r>
+            <w:r>
+              <w:rPr>
+                <w:noProof/>
+                <w:webHidden/>
+                <w:sz w:val="36"/>
+                <w:szCs w:val="36"/>
+              </w:rPr>
+            </w:r>
+            <w:r>
+              <w:rPr>
+                <w:noProof/>
+                <w:webHidden/>
+                <w:sz w:val="36"/>
+                <w:szCs w:val="36"/>
               </w:rPr>
               <w:fldChar w:fldCharType="separate"/>
             </w:r>
@@ -285,8 +286,8 @@
               <w:rPr>
                 <w:noProof/>
                 <w:webHidden/>
-                <w:sz w:val="32"/>
-                <w:szCs w:val="32"/>
+                <w:sz w:val="36"/>
+                <w:szCs w:val="36"/>
               </w:rPr>
               <w:t>3</w:t>
             </w:r>
@@ -294,8 +295,8 @@
               <w:rPr>
                 <w:noProof/>
                 <w:webHidden/>
-                <w:sz w:val="32"/>
-                <w:szCs w:val="32"/>
+                <w:sz w:val="36"/>
+                <w:szCs w:val="36"/>
               </w:rPr>
               <w:fldChar w:fldCharType="end"/>
             </w:r>
@@ -309,27 +310,28 @@
             </w:tabs>
             <w:spacing w:line="600" w:lineRule="auto"/>
             <w:rPr>
+              <w:rFonts w:eastAsiaTheme="minorEastAsia"/>
               <w:noProof/>
-              <w:sz w:val="32"/>
-              <w:szCs w:val="32"/>
+              <w:sz w:val="36"/>
+              <w:szCs w:val="36"/>
             </w:rPr>
           </w:pPr>
-          <w:hyperlink w:anchor="_Toc59466127" w:history="1">
+          <w:hyperlink w:anchor="_Toc59524244" w:history="1">
             <w:r>
               <w:rPr>
                 <w:rStyle w:val="Hyperlink"/>
                 <w:noProof/>
-                <w:sz w:val="32"/>
-                <w:szCs w:val="32"/>
-              </w:rPr>
-              <w:t>Data &amp; Modeling Approach</w:t>
-            </w:r>
-            <w:r>
-              <w:rPr>
-                <w:noProof/>
-                <w:webHidden/>
-                <w:sz w:val="32"/>
-                <w:szCs w:val="32"/>
+                <w:sz w:val="36"/>
+                <w:szCs w:val="36"/>
+              </w:rPr>
+              <w:t>ETL PROCESS</w:t>
+            </w:r>
+            <w:r>
+              <w:rPr>
+                <w:noProof/>
+                <w:webHidden/>
+                <w:sz w:val="36"/>
+                <w:szCs w:val="36"/>
               </w:rPr>
               <w:tab/>
             </w:r>
@@ -337,8 +339,8 @@
               <w:rPr>
                 <w:noProof/>
                 <w:webHidden/>
-                <w:sz w:val="32"/>
-                <w:szCs w:val="32"/>
+                <w:sz w:val="36"/>
+                <w:szCs w:val="36"/>
               </w:rPr>
               <w:fldChar w:fldCharType="begin"/>
             </w:r>
@@ -346,25 +348,25 @@
               <w:rPr>
                 <w:noProof/>
                 <w:webHidden/>
-                <w:sz w:val="32"/>
-                <w:szCs w:val="32"/>
-              </w:rPr>
-              <w:instrText xml:space="preserve"> PAGEREF _Toc59466127 \h </w:instrText>
-            </w:r>
-            <w:r>
-              <w:rPr>
-                <w:noProof/>
-                <w:webHidden/>
-                <w:sz w:val="32"/>
-                <w:szCs w:val="32"/>
-              </w:rPr>
-            </w:r>
-            <w:r>
-              <w:rPr>
-                <w:noProof/>
-                <w:webHidden/>
-                <w:sz w:val="32"/>
-                <w:szCs w:val="32"/>
+                <w:sz w:val="36"/>
+                <w:szCs w:val="36"/>
+              </w:rPr>
+              <w:instrText xml:space="preserve"> PAGEREF _Toc59524244 \h </w:instrText>
+            </w:r>
+            <w:r>
+              <w:rPr>
+                <w:noProof/>
+                <w:webHidden/>
+                <w:sz w:val="36"/>
+                <w:szCs w:val="36"/>
+              </w:rPr>
+            </w:r>
+            <w:r>
+              <w:rPr>
+                <w:noProof/>
+                <w:webHidden/>
+                <w:sz w:val="36"/>
+                <w:szCs w:val="36"/>
               </w:rPr>
               <w:fldChar w:fldCharType="separate"/>
             </w:r>
@@ -372,8 +374,8 @@
               <w:rPr>
                 <w:noProof/>
                 <w:webHidden/>
-                <w:sz w:val="32"/>
-                <w:szCs w:val="32"/>
+                <w:sz w:val="36"/>
+                <w:szCs w:val="36"/>
               </w:rPr>
               <w:t>3</w:t>
             </w:r>
@@ -381,8 +383,8 @@
               <w:rPr>
                 <w:noProof/>
                 <w:webHidden/>
-                <w:sz w:val="32"/>
-                <w:szCs w:val="32"/>
+                <w:sz w:val="36"/>
+                <w:szCs w:val="36"/>
               </w:rPr>
               <w:fldChar w:fldCharType="end"/>
             </w:r>
@@ -396,18 +398,19 @@
             </w:tabs>
             <w:spacing w:line="600" w:lineRule="auto"/>
             <w:rPr>
+              <w:rFonts w:eastAsiaTheme="minorEastAsia"/>
               <w:noProof/>
-              <w:sz w:val="32"/>
-              <w:szCs w:val="32"/>
+              <w:sz w:val="36"/>
+              <w:szCs w:val="36"/>
             </w:rPr>
           </w:pPr>
-          <w:hyperlink w:anchor="_Toc59466128" w:history="1">
+          <w:hyperlink w:anchor="_Toc59524245" w:history="1">
             <w:r>
               <w:rPr>
                 <w:rStyle w:val="Hyperlink"/>
                 <w:noProof/>
-                <w:sz w:val="32"/>
-                <w:szCs w:val="32"/>
+                <w:sz w:val="36"/>
+                <w:szCs w:val="36"/>
               </w:rPr>
               <w:t>I. Extraction</w:t>
             </w:r>
@@ -415,8 +418,8 @@
               <w:rPr>
                 <w:noProof/>
                 <w:webHidden/>
-                <w:sz w:val="32"/>
-                <w:szCs w:val="32"/>
+                <w:sz w:val="36"/>
+                <w:szCs w:val="36"/>
               </w:rPr>
               <w:tab/>
             </w:r>
@@ -424,8 +427,8 @@
               <w:rPr>
                 <w:noProof/>
                 <w:webHidden/>
-                <w:sz w:val="32"/>
-                <w:szCs w:val="32"/>
+                <w:sz w:val="36"/>
+                <w:szCs w:val="36"/>
               </w:rPr>
               <w:fldChar w:fldCharType="begin"/>
             </w:r>
@@ -433,25 +436,25 @@
               <w:rPr>
                 <w:noProof/>
                 <w:webHidden/>
-                <w:sz w:val="32"/>
-                <w:szCs w:val="32"/>
-              </w:rPr>
-              <w:instrText xml:space="preserve"> PAGEREF _Toc59466128 \h </w:instrText>
-            </w:r>
-            <w:r>
-              <w:rPr>
-                <w:noProof/>
-                <w:webHidden/>
-                <w:sz w:val="32"/>
-                <w:szCs w:val="32"/>
-              </w:rPr>
-            </w:r>
-            <w:r>
-              <w:rPr>
-                <w:noProof/>
-                <w:webHidden/>
-                <w:sz w:val="32"/>
-                <w:szCs w:val="32"/>
+                <w:sz w:val="36"/>
+                <w:szCs w:val="36"/>
+              </w:rPr>
+              <w:instrText xml:space="preserve"> PAGEREF _Toc59524245 \h </w:instrText>
+            </w:r>
+            <w:r>
+              <w:rPr>
+                <w:noProof/>
+                <w:webHidden/>
+                <w:sz w:val="36"/>
+                <w:szCs w:val="36"/>
+              </w:rPr>
+            </w:r>
+            <w:r>
+              <w:rPr>
+                <w:noProof/>
+                <w:webHidden/>
+                <w:sz w:val="36"/>
+                <w:szCs w:val="36"/>
               </w:rPr>
               <w:fldChar w:fldCharType="separate"/>
             </w:r>
@@ -459,8 +462,8 @@
               <w:rPr>
                 <w:noProof/>
                 <w:webHidden/>
-                <w:sz w:val="32"/>
-                <w:szCs w:val="32"/>
+                <w:sz w:val="36"/>
+                <w:szCs w:val="36"/>
               </w:rPr>
               <w:t>3</w:t>
             </w:r>
@@ -468,8 +471,8 @@
               <w:rPr>
                 <w:noProof/>
                 <w:webHidden/>
-                <w:sz w:val="32"/>
-                <w:szCs w:val="32"/>
+                <w:sz w:val="36"/>
+                <w:szCs w:val="36"/>
               </w:rPr>
               <w:fldChar w:fldCharType="end"/>
             </w:r>
@@ -483,18 +486,19 @@
             </w:tabs>
             <w:spacing w:line="600" w:lineRule="auto"/>
             <w:rPr>
+              <w:rFonts w:eastAsiaTheme="minorEastAsia"/>
               <w:noProof/>
-              <w:sz w:val="32"/>
-              <w:szCs w:val="32"/>
+              <w:sz w:val="36"/>
+              <w:szCs w:val="36"/>
             </w:rPr>
           </w:pPr>
-          <w:hyperlink w:anchor="_Toc59466129" w:history="1">
+          <w:hyperlink w:anchor="_Toc59524246" w:history="1">
             <w:r>
               <w:rPr>
                 <w:rStyle w:val="Hyperlink"/>
                 <w:noProof/>
-                <w:sz w:val="32"/>
-                <w:szCs w:val="32"/>
+                <w:sz w:val="36"/>
+                <w:szCs w:val="36"/>
               </w:rPr>
               <w:t>II. Transformation</w:t>
             </w:r>
@@ -502,8 +506,8 @@
               <w:rPr>
                 <w:noProof/>
                 <w:webHidden/>
-                <w:sz w:val="32"/>
-                <w:szCs w:val="32"/>
+                <w:sz w:val="36"/>
+                <w:szCs w:val="36"/>
               </w:rPr>
               <w:tab/>
             </w:r>
@@ -511,8 +515,8 @@
               <w:rPr>
                 <w:noProof/>
                 <w:webHidden/>
-                <w:sz w:val="32"/>
-                <w:szCs w:val="32"/>
+                <w:sz w:val="36"/>
+                <w:szCs w:val="36"/>
               </w:rPr>
               <w:fldChar w:fldCharType="begin"/>
             </w:r>
@@ -520,25 +524,25 @@
               <w:rPr>
                 <w:noProof/>
                 <w:webHidden/>
-                <w:sz w:val="32"/>
-                <w:szCs w:val="32"/>
-              </w:rPr>
-              <w:instrText xml:space="preserve"> PAGEREF _Toc59466129 \h </w:instrText>
-            </w:r>
-            <w:r>
-              <w:rPr>
-                <w:noProof/>
-                <w:webHidden/>
-                <w:sz w:val="32"/>
-                <w:szCs w:val="32"/>
-              </w:rPr>
-            </w:r>
-            <w:r>
-              <w:rPr>
-                <w:noProof/>
-                <w:webHidden/>
-                <w:sz w:val="32"/>
-                <w:szCs w:val="32"/>
+                <w:sz w:val="36"/>
+                <w:szCs w:val="36"/>
+              </w:rPr>
+              <w:instrText xml:space="preserve"> PAGEREF _Toc59524246 \h </w:instrText>
+            </w:r>
+            <w:r>
+              <w:rPr>
+                <w:noProof/>
+                <w:webHidden/>
+                <w:sz w:val="36"/>
+                <w:szCs w:val="36"/>
+              </w:rPr>
+            </w:r>
+            <w:r>
+              <w:rPr>
+                <w:noProof/>
+                <w:webHidden/>
+                <w:sz w:val="36"/>
+                <w:szCs w:val="36"/>
               </w:rPr>
               <w:fldChar w:fldCharType="separate"/>
             </w:r>
@@ -546,17 +550,17 @@
               <w:rPr>
                 <w:noProof/>
                 <w:webHidden/>
-                <w:sz w:val="32"/>
-                <w:szCs w:val="32"/>
-              </w:rPr>
-              <w:t>3</w:t>
-            </w:r>
-            <w:r>
-              <w:rPr>
-                <w:noProof/>
-                <w:webHidden/>
-                <w:sz w:val="32"/>
-                <w:szCs w:val="32"/>
+                <w:sz w:val="36"/>
+                <w:szCs w:val="36"/>
+              </w:rPr>
+              <w:t>4</w:t>
+            </w:r>
+            <w:r>
+              <w:rPr>
+                <w:noProof/>
+                <w:webHidden/>
+                <w:sz w:val="36"/>
+                <w:szCs w:val="36"/>
               </w:rPr>
               <w:fldChar w:fldCharType="end"/>
             </w:r>
@@ -570,18 +574,19 @@
             </w:tabs>
             <w:spacing w:line="600" w:lineRule="auto"/>
             <w:rPr>
+              <w:rFonts w:eastAsiaTheme="minorEastAsia"/>
               <w:noProof/>
-              <w:sz w:val="32"/>
-              <w:szCs w:val="32"/>
+              <w:sz w:val="36"/>
+              <w:szCs w:val="36"/>
             </w:rPr>
           </w:pPr>
-          <w:hyperlink w:anchor="_Toc59466130" w:history="1">
+          <w:hyperlink w:anchor="_Toc59524247" w:history="1">
             <w:r>
               <w:rPr>
                 <w:rStyle w:val="Hyperlink"/>
                 <w:noProof/>
-                <w:sz w:val="32"/>
-                <w:szCs w:val="32"/>
+                <w:sz w:val="36"/>
+                <w:szCs w:val="36"/>
               </w:rPr>
               <w:t>III. Load</w:t>
             </w:r>
@@ -589,8 +594,8 @@
               <w:rPr>
                 <w:noProof/>
                 <w:webHidden/>
-                <w:sz w:val="32"/>
-                <w:szCs w:val="32"/>
+                <w:sz w:val="36"/>
+                <w:szCs w:val="36"/>
               </w:rPr>
               <w:tab/>
             </w:r>
@@ -598,8 +603,8 @@
               <w:rPr>
                 <w:noProof/>
                 <w:webHidden/>
-                <w:sz w:val="32"/>
-                <w:szCs w:val="32"/>
+                <w:sz w:val="36"/>
+                <w:szCs w:val="36"/>
               </w:rPr>
               <w:fldChar w:fldCharType="begin"/>
             </w:r>
@@ -607,25 +612,25 @@
               <w:rPr>
                 <w:noProof/>
                 <w:webHidden/>
-                <w:sz w:val="32"/>
-                <w:szCs w:val="32"/>
-              </w:rPr>
-              <w:instrText xml:space="preserve"> PAGEREF _Toc59466130 \h </w:instrText>
-            </w:r>
-            <w:r>
-              <w:rPr>
-                <w:noProof/>
-                <w:webHidden/>
-                <w:sz w:val="32"/>
-                <w:szCs w:val="32"/>
-              </w:rPr>
-            </w:r>
-            <w:r>
-              <w:rPr>
-                <w:noProof/>
-                <w:webHidden/>
-                <w:sz w:val="32"/>
-                <w:szCs w:val="32"/>
+                <w:sz w:val="36"/>
+                <w:szCs w:val="36"/>
+              </w:rPr>
+              <w:instrText xml:space="preserve"> PAGEREF _Toc59524247 \h </w:instrText>
+            </w:r>
+            <w:r>
+              <w:rPr>
+                <w:noProof/>
+                <w:webHidden/>
+                <w:sz w:val="36"/>
+                <w:szCs w:val="36"/>
+              </w:rPr>
+            </w:r>
+            <w:r>
+              <w:rPr>
+                <w:noProof/>
+                <w:webHidden/>
+                <w:sz w:val="36"/>
+                <w:szCs w:val="36"/>
               </w:rPr>
               <w:fldChar w:fldCharType="separate"/>
             </w:r>
@@ -633,17 +638,17 @@
               <w:rPr>
                 <w:noProof/>
                 <w:webHidden/>
-                <w:sz w:val="32"/>
-                <w:szCs w:val="32"/>
-              </w:rPr>
-              <w:t>3</w:t>
-            </w:r>
-            <w:r>
-              <w:rPr>
-                <w:noProof/>
-                <w:webHidden/>
-                <w:sz w:val="32"/>
-                <w:szCs w:val="32"/>
+                <w:sz w:val="36"/>
+                <w:szCs w:val="36"/>
+              </w:rPr>
+              <w:t>5</w:t>
+            </w:r>
+            <w:r>
+              <w:rPr>
+                <w:noProof/>
+                <w:webHidden/>
+                <w:sz w:val="36"/>
+                <w:szCs w:val="36"/>
               </w:rPr>
               <w:fldChar w:fldCharType="end"/>
             </w:r>
@@ -657,27 +662,28 @@
             </w:tabs>
             <w:spacing w:line="600" w:lineRule="auto"/>
             <w:rPr>
+              <w:rFonts w:eastAsiaTheme="minorEastAsia"/>
               <w:noProof/>
-              <w:sz w:val="32"/>
-              <w:szCs w:val="32"/>
+              <w:sz w:val="36"/>
+              <w:szCs w:val="36"/>
             </w:rPr>
           </w:pPr>
-          <w:hyperlink w:anchor="_Toc59466131" w:history="1">
+          <w:hyperlink w:anchor="_Toc59524248" w:history="1">
             <w:r>
               <w:rPr>
                 <w:rStyle w:val="Hyperlink"/>
                 <w:noProof/>
-                <w:sz w:val="32"/>
-                <w:szCs w:val="32"/>
-              </w:rPr>
-              <w:t>Conclusions</w:t>
-            </w:r>
-            <w:r>
-              <w:rPr>
-                <w:noProof/>
-                <w:webHidden/>
-                <w:sz w:val="32"/>
-                <w:szCs w:val="32"/>
+                <w:sz w:val="36"/>
+                <w:szCs w:val="36"/>
+              </w:rPr>
+              <w:t>Works Cited</w:t>
+            </w:r>
+            <w:r>
+              <w:rPr>
+                <w:noProof/>
+                <w:webHidden/>
+                <w:sz w:val="36"/>
+                <w:szCs w:val="36"/>
               </w:rPr>
               <w:tab/>
             </w:r>
@@ -685,8 +691,8 @@
               <w:rPr>
                 <w:noProof/>
                 <w:webHidden/>
-                <w:sz w:val="32"/>
-                <w:szCs w:val="32"/>
+                <w:sz w:val="36"/>
+                <w:szCs w:val="36"/>
               </w:rPr>
               <w:fldChar w:fldCharType="begin"/>
             </w:r>
@@ -694,25 +700,25 @@
               <w:rPr>
                 <w:noProof/>
                 <w:webHidden/>
-                <w:sz w:val="32"/>
-                <w:szCs w:val="32"/>
-              </w:rPr>
-              <w:instrText xml:space="preserve"> PAGEREF _Toc59466131 \h </w:instrText>
-            </w:r>
-            <w:r>
-              <w:rPr>
-                <w:noProof/>
-                <w:webHidden/>
-                <w:sz w:val="32"/>
-                <w:szCs w:val="32"/>
-              </w:rPr>
-            </w:r>
-            <w:r>
-              <w:rPr>
-                <w:noProof/>
-                <w:webHidden/>
-                <w:sz w:val="32"/>
-                <w:szCs w:val="32"/>
+                <w:sz w:val="36"/>
+                <w:szCs w:val="36"/>
+              </w:rPr>
+              <w:instrText xml:space="preserve"> PAGEREF _Toc59524248 \h </w:instrText>
+            </w:r>
+            <w:r>
+              <w:rPr>
+                <w:noProof/>
+                <w:webHidden/>
+                <w:sz w:val="36"/>
+                <w:szCs w:val="36"/>
+              </w:rPr>
+            </w:r>
+            <w:r>
+              <w:rPr>
+                <w:noProof/>
+                <w:webHidden/>
+                <w:sz w:val="36"/>
+                <w:szCs w:val="36"/>
               </w:rPr>
               <w:fldChar w:fldCharType="separate"/>
             </w:r>
@@ -720,278 +726,17 @@
               <w:rPr>
                 <w:noProof/>
                 <w:webHidden/>
-                <w:sz w:val="32"/>
-                <w:szCs w:val="32"/>
-              </w:rPr>
-              <w:t>4</w:t>
-            </w:r>
-            <w:r>
-              <w:rPr>
-                <w:noProof/>
-                <w:webHidden/>
-                <w:sz w:val="32"/>
-                <w:szCs w:val="32"/>
-              </w:rPr>
-              <w:fldChar w:fldCharType="end"/>
-            </w:r>
-          </w:hyperlink>
-        </w:p>
-        <w:p>
-          <w:pPr>
-            <w:pStyle w:val="TOC1"/>
-            <w:tabs>
-              <w:tab w:val="right" w:leader="dot" w:pos="9350"/>
-            </w:tabs>
-            <w:spacing w:line="600" w:lineRule="auto"/>
-            <w:rPr>
-              <w:noProof/>
-              <w:sz w:val="32"/>
-              <w:szCs w:val="32"/>
-            </w:rPr>
-          </w:pPr>
-          <w:hyperlink w:anchor="_Toc59466132" w:history="1">
-            <w:r>
-              <w:rPr>
-                <w:rStyle w:val="Hyperlink"/>
-                <w:noProof/>
-                <w:sz w:val="32"/>
-                <w:szCs w:val="32"/>
-              </w:rPr>
-              <w:t>Recommendations</w:t>
-            </w:r>
-            <w:r>
-              <w:rPr>
-                <w:noProof/>
-                <w:webHidden/>
-                <w:sz w:val="32"/>
-                <w:szCs w:val="32"/>
-              </w:rPr>
-              <w:tab/>
-            </w:r>
-            <w:r>
-              <w:rPr>
-                <w:noProof/>
-                <w:webHidden/>
-                <w:sz w:val="32"/>
-                <w:szCs w:val="32"/>
-              </w:rPr>
-              <w:fldChar w:fldCharType="begin"/>
-            </w:r>
-            <w:r>
-              <w:rPr>
-                <w:noProof/>
-                <w:webHidden/>
-                <w:sz w:val="32"/>
-                <w:szCs w:val="32"/>
-              </w:rPr>
-              <w:instrText xml:space="preserve"> PAGEREF _Toc59466132 \h </w:instrText>
-            </w:r>
-            <w:r>
-              <w:rPr>
-                <w:noProof/>
-                <w:webHidden/>
-                <w:sz w:val="32"/>
-                <w:szCs w:val="32"/>
-              </w:rPr>
-            </w:r>
-            <w:r>
-              <w:rPr>
-                <w:noProof/>
-                <w:webHidden/>
-                <w:sz w:val="32"/>
-                <w:szCs w:val="32"/>
-              </w:rPr>
-              <w:fldChar w:fldCharType="separate"/>
-            </w:r>
-            <w:r>
-              <w:rPr>
-                <w:noProof/>
-                <w:webHidden/>
-                <w:sz w:val="32"/>
-                <w:szCs w:val="32"/>
-              </w:rPr>
-              <w:t>4</w:t>
-            </w:r>
-            <w:r>
-              <w:rPr>
-                <w:noProof/>
-                <w:webHidden/>
-                <w:sz w:val="32"/>
-                <w:szCs w:val="32"/>
-              </w:rPr>
-              <w:fldChar w:fldCharType="end"/>
-            </w:r>
-          </w:hyperlink>
-        </w:p>
-        <w:p>
-          <w:pPr>
-            <w:pStyle w:val="TOC1"/>
-            <w:tabs>
-              <w:tab w:val="right" w:leader="dot" w:pos="9350"/>
-            </w:tabs>
-            <w:spacing w:line="600" w:lineRule="auto"/>
-            <w:rPr>
-              <w:noProof/>
-              <w:sz w:val="32"/>
-              <w:szCs w:val="32"/>
-            </w:rPr>
-          </w:pPr>
-          <w:hyperlink w:anchor="_Toc59466133" w:history="1">
-            <w:r>
-              <w:rPr>
-                <w:rStyle w:val="Hyperlink"/>
-                <w:noProof/>
-                <w:sz w:val="32"/>
-                <w:szCs w:val="32"/>
-              </w:rPr>
-              <w:t>Limitations/Bias</w:t>
-            </w:r>
-            <w:r>
-              <w:rPr>
-                <w:noProof/>
-                <w:webHidden/>
-                <w:sz w:val="32"/>
-                <w:szCs w:val="32"/>
-              </w:rPr>
-              <w:tab/>
-            </w:r>
-            <w:r>
-              <w:rPr>
-                <w:noProof/>
-                <w:webHidden/>
-                <w:sz w:val="32"/>
-                <w:szCs w:val="32"/>
-              </w:rPr>
-              <w:fldChar w:fldCharType="begin"/>
-            </w:r>
-            <w:r>
-              <w:rPr>
-                <w:noProof/>
-                <w:webHidden/>
-                <w:sz w:val="32"/>
-                <w:szCs w:val="32"/>
-              </w:rPr>
-              <w:instrText xml:space="preserve"> PAGEREF _Toc59466133 \h </w:instrText>
-            </w:r>
-            <w:r>
-              <w:rPr>
-                <w:noProof/>
-                <w:webHidden/>
-                <w:sz w:val="32"/>
-                <w:szCs w:val="32"/>
-              </w:rPr>
-            </w:r>
-            <w:r>
-              <w:rPr>
-                <w:noProof/>
-                <w:webHidden/>
-                <w:sz w:val="32"/>
-                <w:szCs w:val="32"/>
-              </w:rPr>
-              <w:fldChar w:fldCharType="separate"/>
-            </w:r>
-            <w:r>
-              <w:rPr>
-                <w:noProof/>
-                <w:webHidden/>
-                <w:sz w:val="32"/>
-                <w:szCs w:val="32"/>
-              </w:rPr>
-              <w:t>4</w:t>
-            </w:r>
-            <w:r>
-              <w:rPr>
-                <w:noProof/>
-                <w:webHidden/>
-                <w:sz w:val="32"/>
-                <w:szCs w:val="32"/>
-              </w:rPr>
-              <w:fldChar w:fldCharType="end"/>
-            </w:r>
-          </w:hyperlink>
-        </w:p>
-        <w:p>
-          <w:pPr>
-            <w:pStyle w:val="TOC1"/>
-            <w:tabs>
-              <w:tab w:val="right" w:leader="dot" w:pos="9350"/>
-            </w:tabs>
-            <w:spacing w:line="600" w:lineRule="auto"/>
-            <w:rPr>
-              <w:noProof/>
-              <w:sz w:val="32"/>
-              <w:szCs w:val="32"/>
-            </w:rPr>
-          </w:pPr>
-          <w:hyperlink w:anchor="_Toc59466134" w:history="1">
-            <w:r>
-              <w:rPr>
-                <w:rStyle w:val="Hyperlink"/>
-                <w:noProof/>
-                <w:sz w:val="32"/>
-                <w:szCs w:val="32"/>
-              </w:rPr>
-              <w:t>Works Cited</w:t>
-            </w:r>
-            <w:r>
-              <w:rPr>
-                <w:noProof/>
-                <w:webHidden/>
-                <w:sz w:val="32"/>
-                <w:szCs w:val="32"/>
-              </w:rPr>
-              <w:tab/>
-            </w:r>
-            <w:r>
-              <w:rPr>
-                <w:noProof/>
-                <w:webHidden/>
-                <w:sz w:val="32"/>
-                <w:szCs w:val="32"/>
-              </w:rPr>
-              <w:fldChar w:fldCharType="begin"/>
-            </w:r>
-            <w:r>
-              <w:rPr>
-                <w:noProof/>
-                <w:webHidden/>
-                <w:sz w:val="32"/>
-                <w:szCs w:val="32"/>
-              </w:rPr>
-              <w:instrText xml:space="preserve"> PAGEREF _Toc59466134 \h </w:instrText>
-            </w:r>
-            <w:r>
-              <w:rPr>
-                <w:noProof/>
-                <w:webHidden/>
-                <w:sz w:val="32"/>
-                <w:szCs w:val="32"/>
-              </w:rPr>
-            </w:r>
-            <w:r>
-              <w:rPr>
-                <w:noProof/>
-                <w:webHidden/>
-                <w:sz w:val="32"/>
-                <w:szCs w:val="32"/>
-              </w:rPr>
-              <w:fldChar w:fldCharType="separate"/>
-            </w:r>
-            <w:r>
-              <w:rPr>
-                <w:noProof/>
-                <w:webHidden/>
-                <w:sz w:val="32"/>
-                <w:szCs w:val="32"/>
-              </w:rPr>
-              <w:t>4</w:t>
-            </w:r>
-            <w:r>
-              <w:rPr>
-                <w:noProof/>
-                <w:webHidden/>
-                <w:sz w:val="32"/>
-                <w:szCs w:val="32"/>
+                <w:sz w:val="36"/>
+                <w:szCs w:val="36"/>
+              </w:rPr>
+              <w:t>8</w:t>
+            </w:r>
+            <w:r>
+              <w:rPr>
+                <w:noProof/>
+                <w:webHidden/>
+                <w:sz w:val="36"/>
+                <w:szCs w:val="36"/>
               </w:rPr>
               <w:fldChar w:fldCharType="end"/>
             </w:r>
@@ -1032,7 +777,7 @@
       <w:pPr>
         <w:pStyle w:val="Heading1"/>
       </w:pPr>
-      <w:bookmarkStart w:id="0" w:name="_Toc59466126"/>
+      <w:bookmarkStart w:id="0" w:name="_Toc59524243"/>
       <w:r>
         <w:t>OVERVIEW</w:t>
       </w:r>
@@ -1049,22 +794,24 @@
         <w:pStyle w:val="Heading1"/>
         <w:spacing w:after="120"/>
       </w:pPr>
+      <w:bookmarkStart w:id="1" w:name="_Toc59524244"/>
       <w:r>
         <w:t>ETL PROCESS</w:t>
       </w:r>
+      <w:bookmarkEnd w:id="1"/>
     </w:p>
     <w:p>
       <w:pPr>
         <w:pStyle w:val="Heading2"/>
       </w:pPr>
-      <w:bookmarkStart w:id="1" w:name="_Toc59466128"/>
+      <w:bookmarkStart w:id="2" w:name="_Toc59524245"/>
       <w:r>
         <w:t>I.</w:t>
       </w:r>
       <w:r>
         <w:t xml:space="preserve"> Extraction</w:t>
       </w:r>
-      <w:bookmarkEnd w:id="1"/>
+      <w:bookmarkEnd w:id="2"/>
     </w:p>
     <w:p>
       <w:r>
@@ -1139,28 +886,195 @@
     </w:p>
     <w:p>
       <w:pPr>
+        <w:keepNext/>
+        <w:jc w:val="center"/>
+      </w:pPr>
+      <w:r>
+        <w:rPr>
+          <w:noProof/>
+        </w:rPr>
+        <w:drawing>
+          <wp:inline distT="0" distB="0" distL="0" distR="0" wp14:anchorId="044ECAB2" wp14:editId="3E3903D9">
+            <wp:extent cx="4967232" cy="3398520"/>
+            <wp:effectExtent l="0" t="0" r="5080" b="0"/>
+            <wp:docPr id="2" name="Picture 2"/>
+            <wp:cNvGraphicFramePr>
+              <a:graphicFrameLocks xmlns:a="http://schemas.openxmlformats.org/drawingml/2006/main" noChangeAspect="1"/>
+            </wp:cNvGraphicFramePr>
+            <a:graphic xmlns:a="http://schemas.openxmlformats.org/drawingml/2006/main">
+              <a:graphicData uri="http://schemas.openxmlformats.org/drawingml/2006/picture">
+                <pic:pic xmlns:pic="http://schemas.openxmlformats.org/drawingml/2006/picture">
+                  <pic:nvPicPr>
+                    <pic:cNvPr id="1" name=""/>
+                    <pic:cNvPicPr/>
+                  </pic:nvPicPr>
+                  <pic:blipFill>
+                    <a:blip r:embed="rId6"/>
+                    <a:stretch>
+                      <a:fillRect/>
+                    </a:stretch>
+                  </pic:blipFill>
+                  <pic:spPr>
+                    <a:xfrm>
+                      <a:off x="0" y="0"/>
+                      <a:ext cx="5016782" cy="3432421"/>
+                    </a:xfrm>
+                    <a:prstGeom prst="rect">
+                      <a:avLst/>
+                    </a:prstGeom>
+                    <a:ln>
+                      <a:noFill/>
+                    </a:ln>
+                  </pic:spPr>
+                </pic:pic>
+              </a:graphicData>
+            </a:graphic>
+          </wp:inline>
+        </w:drawing>
+      </w:r>
+    </w:p>
+    <w:p>
+      <w:pPr>
+        <w:pStyle w:val="Caption"/>
+        <w:jc w:val="center"/>
+      </w:pPr>
+      <w:r>
+        <w:t xml:space="preserve">Figure </w:t>
+      </w:r>
+      <w:r>
+        <w:fldChar w:fldCharType="begin"/>
+      </w:r>
+      <w:r>
+        <w:instrText xml:space="preserve"> SEQ Figure \* ARABIC </w:instrText>
+      </w:r>
+      <w:r>
+        <w:fldChar w:fldCharType="separate"/>
+      </w:r>
+      <w:r>
+        <w:rPr>
+          <w:noProof/>
+        </w:rPr>
+        <w:t>1</w:t>
+      </w:r>
+      <w:r>
+        <w:rPr>
+          <w:noProof/>
+        </w:rPr>
+        <w:fldChar w:fldCharType="end"/>
+      </w:r>
+      <w:r>
+        <w:t>: Data Scrape Code</w:t>
+      </w:r>
+    </w:p>
+    <w:p>
+      <w:pPr>
         <w:spacing w:after="240"/>
       </w:pPr>
       <w:r>
+        <w:lastRenderedPageBreak/>
         <w:t>The second data source was from The Guardian’s API (Application Programming Interface). The Guardian created a useful API so to deliver the same information as listed above.</w:t>
       </w:r>
     </w:p>
     <w:p>
       <w:pPr>
+        <w:keepNext/>
+        <w:spacing w:after="240"/>
+        <w:jc w:val="center"/>
+      </w:pPr>
+      <w:r>
+        <w:rPr>
+          <w:noProof/>
+        </w:rPr>
+        <w:drawing>
+          <wp:inline distT="0" distB="0" distL="0" distR="0" wp14:anchorId="50539D60" wp14:editId="7E188683">
+            <wp:extent cx="5943600" cy="3397250"/>
+            <wp:effectExtent l="0" t="0" r="0" b="0"/>
+            <wp:docPr id="3" name="Picture 3"/>
+            <wp:cNvGraphicFramePr>
+              <a:graphicFrameLocks xmlns:a="http://schemas.openxmlformats.org/drawingml/2006/main" noChangeAspect="1"/>
+            </wp:cNvGraphicFramePr>
+            <a:graphic xmlns:a="http://schemas.openxmlformats.org/drawingml/2006/main">
+              <a:graphicData uri="http://schemas.openxmlformats.org/drawingml/2006/picture">
+                <pic:pic xmlns:pic="http://schemas.openxmlformats.org/drawingml/2006/picture">
+                  <pic:nvPicPr>
+                    <pic:cNvPr id="1" name=""/>
+                    <pic:cNvPicPr/>
+                  </pic:nvPicPr>
+                  <pic:blipFill>
+                    <a:blip r:embed="rId7"/>
+                    <a:stretch>
+                      <a:fillRect/>
+                    </a:stretch>
+                  </pic:blipFill>
+                  <pic:spPr>
+                    <a:xfrm>
+                      <a:off x="0" y="0"/>
+                      <a:ext cx="5943600" cy="3397250"/>
+                    </a:xfrm>
+                    <a:prstGeom prst="rect">
+                      <a:avLst/>
+                    </a:prstGeom>
+                  </pic:spPr>
+                </pic:pic>
+              </a:graphicData>
+            </a:graphic>
+          </wp:inline>
+        </w:drawing>
+      </w:r>
+    </w:p>
+    <w:p>
+      <w:pPr>
+        <w:pStyle w:val="Caption"/>
+        <w:jc w:val="center"/>
+      </w:pPr>
+      <w:r>
+        <w:t xml:space="preserve">Figure </w:t>
+      </w:r>
+      <w:r>
+        <w:fldChar w:fldCharType="begin"/>
+      </w:r>
+      <w:r>
+        <w:instrText xml:space="preserve"> SEQ Figure \* </w:instrText>
+      </w:r>
+      <w:r>
+        <w:instrText xml:space="preserve">ARABIC </w:instrText>
+      </w:r>
+      <w:r>
+        <w:fldChar w:fldCharType="separate"/>
+      </w:r>
+      <w:r>
+        <w:rPr>
+          <w:noProof/>
+        </w:rPr>
+        <w:t>2</w:t>
+      </w:r>
+      <w:r>
+        <w:rPr>
+          <w:noProof/>
+        </w:rPr>
+        <w:fldChar w:fldCharType="end"/>
+      </w:r>
+      <w:r>
+        <w:t>: API Data Scrape Code</w:t>
+      </w:r>
+    </w:p>
+    <w:p/>
+    <w:p/>
+    <w:p/>
+    <w:p>
+      <w:pPr>
         <w:pStyle w:val="Heading2"/>
       </w:pPr>
-      <w:bookmarkStart w:id="2" w:name="_Toc59466129"/>
+      <w:bookmarkStart w:id="3" w:name="_Toc59524246"/>
       <w:r>
         <w:t>II. Transformation</w:t>
       </w:r>
-      <w:bookmarkEnd w:id="2"/>
-    </w:p>
-    <w:p>
-      <w:proofErr w:type="gramStart"/>
-      <w:r>
-        <w:t>In order to</w:t>
-      </w:r>
-      <w:proofErr w:type="gramEnd"/>
+      <w:bookmarkEnd w:id="3"/>
+    </w:p>
+    <w:p>
+      <w:r>
+        <w:t>To</w:t>
+      </w:r>
       <w:r>
         <w:t xml:space="preserve"> transform public data and use it in our study, our process was the following:</w:t>
       </w:r>
@@ -1202,7 +1116,19 @@
       </w:r>
       <w:proofErr w:type="spellEnd"/>
       <w:r>
-        <w:t xml:space="preserve">. This was the headlines </w:t>
+        <w:t xml:space="preserve">. This was the </w:t>
+      </w:r>
+      <w:r>
+        <w:t>“</w:t>
+      </w:r>
+      <w:r>
+        <w:t>headlines</w:t>
+      </w:r>
+      <w:r>
+        <w:t>”</w:t>
+      </w:r>
+      <w:r>
+        <w:t xml:space="preserve"> </w:t>
       </w:r>
       <w:proofErr w:type="spellStart"/>
       <w:r>
@@ -1278,32 +1204,109 @@
       <w:r>
         <w:t xml:space="preserve">we created a script that would loop through our data and assign and id number to each respective source/category. This would </w:t>
       </w:r>
-      <w:proofErr w:type="gramStart"/>
-      <w:r>
-        <w:t>avoided</w:t>
-      </w:r>
-      <w:proofErr w:type="gramEnd"/>
+      <w:r>
+        <w:t>avoid</w:t>
+      </w:r>
       <w:r>
         <w:t xml:space="preserve"> duplicate entries of unique identifies connected to each article. </w:t>
       </w:r>
     </w:p>
     <w:p>
       <w:pPr>
+        <w:keepNext/>
+        <w:spacing w:after="240"/>
+        <w:jc w:val="center"/>
+      </w:pPr>
+      <w:r>
+        <w:rPr>
+          <w:noProof/>
+        </w:rPr>
+        <w:lastRenderedPageBreak/>
+        <w:drawing>
+          <wp:inline distT="0" distB="0" distL="0" distR="0" wp14:anchorId="058A12F6" wp14:editId="6D9CE6C3">
+            <wp:extent cx="3232509" cy="1840230"/>
+            <wp:effectExtent l="0" t="0" r="6350" b="7620"/>
+            <wp:docPr id="4" name="Picture 4"/>
+            <wp:cNvGraphicFramePr>
+              <a:graphicFrameLocks xmlns:a="http://schemas.openxmlformats.org/drawingml/2006/main" noChangeAspect="1"/>
+            </wp:cNvGraphicFramePr>
+            <a:graphic xmlns:a="http://schemas.openxmlformats.org/drawingml/2006/main">
+              <a:graphicData uri="http://schemas.openxmlformats.org/drawingml/2006/picture">
+                <pic:pic xmlns:pic="http://schemas.openxmlformats.org/drawingml/2006/picture">
+                  <pic:nvPicPr>
+                    <pic:cNvPr id="1" name=""/>
+                    <pic:cNvPicPr/>
+                  </pic:nvPicPr>
+                  <pic:blipFill>
+                    <a:blip r:embed="rId8"/>
+                    <a:stretch>
+                      <a:fillRect/>
+                    </a:stretch>
+                  </pic:blipFill>
+                  <pic:spPr>
+                    <a:xfrm>
+                      <a:off x="0" y="0"/>
+                      <a:ext cx="3242957" cy="1846178"/>
+                    </a:xfrm>
+                    <a:prstGeom prst="rect">
+                      <a:avLst/>
+                    </a:prstGeom>
+                  </pic:spPr>
+                </pic:pic>
+              </a:graphicData>
+            </a:graphic>
+          </wp:inline>
+        </w:drawing>
+      </w:r>
+    </w:p>
+    <w:p>
+      <w:pPr>
+        <w:pStyle w:val="Caption"/>
+        <w:jc w:val="center"/>
+      </w:pPr>
+      <w:r>
+        <w:t xml:space="preserve">Figure </w:t>
+      </w:r>
+      <w:r>
+        <w:fldChar w:fldCharType="begin"/>
+      </w:r>
+      <w:r>
+        <w:instrText xml:space="preserve"> SEQ Figure \* ARABIC </w:instrText>
+      </w:r>
+      <w:r>
+        <w:fldChar w:fldCharType="separate"/>
+      </w:r>
+      <w:r>
+        <w:rPr>
+          <w:noProof/>
+        </w:rPr>
+        <w:t>3</w:t>
+      </w:r>
+      <w:r>
+        <w:rPr>
+          <w:noProof/>
+        </w:rPr>
+        <w:fldChar w:fldCharType="end"/>
+      </w:r>
+      <w:r>
+        <w:t>: Unique Categories Assignment</w:t>
+      </w:r>
+    </w:p>
+    <w:p/>
+    <w:p/>
+    <w:p>
+      <w:pPr>
         <w:pStyle w:val="Heading2"/>
       </w:pPr>
-      <w:bookmarkStart w:id="3" w:name="_Toc59466130"/>
+      <w:bookmarkStart w:id="4" w:name="_Toc59524247"/>
       <w:r>
         <w:t>III. Load</w:t>
       </w:r>
-      <w:bookmarkEnd w:id="3"/>
-    </w:p>
-    <w:p>
-      <w:r>
-        <w:t xml:space="preserve">After all data was loaded into data frame, we connected to PostgreSQL using PG admin. An ERD was created using the quick database diagrams website and the initial code to create our initial table schema </w:t>
-      </w:r>
-      <w:r>
-        <w:lastRenderedPageBreak/>
-        <w:t xml:space="preserve">in </w:t>
+      <w:bookmarkEnd w:id="4"/>
+    </w:p>
+    <w:p>
+      <w:r>
+        <w:t xml:space="preserve">After all data was loaded into data frame, we connected to PostgreSQL using PG admin. An ERD was created using the quick database diagrams website and the initial code to create our initial table schema in </w:t>
       </w:r>
       <w:proofErr w:type="spellStart"/>
       <w:r>
@@ -1313,14 +1316,20 @@
       <w:r>
         <w:t xml:space="preserve"> was exported as well. </w:t>
       </w:r>
+    </w:p>
+    <w:p>
+      <w:pPr>
+        <w:keepNext/>
+        <w:jc w:val="center"/>
+      </w:pPr>
       <w:r>
         <w:rPr>
           <w:noProof/>
         </w:rPr>
         <w:drawing>
-          <wp:inline distT="0" distB="0" distL="0" distR="0" wp14:anchorId="55B3A756" wp14:editId="64DBD516">
-            <wp:extent cx="4415177" cy="2324100"/>
-            <wp:effectExtent l="0" t="0" r="4445" b="0"/>
+          <wp:inline distT="0" distB="0" distL="0" distR="0" wp14:anchorId="55B3A756" wp14:editId="05CC4F5B">
+            <wp:extent cx="5594971" cy="2945130"/>
+            <wp:effectExtent l="0" t="0" r="6350" b="7620"/>
             <wp:docPr id="1" name="Picture 1" descr="Graphical user interface, application&#10;&#10;Description automatically generated"/>
             <wp:cNvGraphicFramePr>
               <a:graphicFrameLocks xmlns:a="http://schemas.openxmlformats.org/drawingml/2006/main" noChangeAspect="1"/>
@@ -1333,7 +1342,7 @@
                     <pic:cNvPicPr/>
                   </pic:nvPicPr>
                   <pic:blipFill>
-                    <a:blip r:embed="rId6">
+                    <a:blip r:embed="rId9">
                       <a:extLst>
                         <a:ext uri="{28A0092B-C50C-407E-A947-70E740481C1C}">
                           <a14:useLocalDpi xmlns:a14="http://schemas.microsoft.com/office/drawing/2010/main" val="0"/>
@@ -1347,7 +1356,7 @@
                   <pic:spPr>
                     <a:xfrm>
                       <a:off x="0" y="0"/>
-                      <a:ext cx="4418823" cy="2326019"/>
+                      <a:ext cx="5616362" cy="2956390"/>
                     </a:xfrm>
                     <a:prstGeom prst="rect">
                       <a:avLst/>
@@ -1361,6 +1370,44 @@
       </w:r>
     </w:p>
     <w:p>
+      <w:pPr>
+        <w:pStyle w:val="Caption"/>
+        <w:jc w:val="center"/>
+      </w:pPr>
+      <w:r>
+        <w:t xml:space="preserve">Figure </w:t>
+      </w:r>
+      <w:r>
+        <w:fldChar w:fldCharType="begin"/>
+      </w:r>
+      <w:r>
+        <w:instrText xml:space="preserve"> SEQ Fi</w:instrText>
+      </w:r>
+      <w:r>
+        <w:instrText xml:space="preserve">gure \* ARABIC </w:instrText>
+      </w:r>
+      <w:r>
+        <w:fldChar w:fldCharType="separate"/>
+      </w:r>
+      <w:r>
+        <w:rPr>
+          <w:noProof/>
+        </w:rPr>
+        <w:t>4</w:t>
+      </w:r>
+      <w:r>
+        <w:rPr>
+          <w:noProof/>
+        </w:rPr>
+        <w:fldChar w:fldCharType="end"/>
+      </w:r>
+      <w:r>
+        <w:t>: ERD Diagram</w:t>
+      </w:r>
+    </w:p>
+    <w:p/>
+    <w:p/>
+    <w:p>
       <w:r>
         <w:t xml:space="preserve">We then connected to our </w:t>
       </w:r>
@@ -1383,6 +1430,7 @@
     </w:p>
     <w:p>
       <w:r>
+        <w:lastRenderedPageBreak/>
         <w:t xml:space="preserve">At this point, we could run queries in </w:t>
       </w:r>
       <w:proofErr w:type="spellStart"/>
@@ -1397,61 +1445,272 @@
     <w:p/>
     <w:p>
       <w:pPr>
+        <w:keepNext/>
+      </w:pPr>
+      <w:r>
+        <w:rPr>
+          <w:noProof/>
+        </w:rPr>
+        <w:drawing>
+          <wp:inline distT="0" distB="0" distL="0" distR="0" wp14:anchorId="15150036" wp14:editId="2D1E5927">
+            <wp:extent cx="5943600" cy="2082800"/>
+            <wp:effectExtent l="0" t="0" r="0" b="0"/>
+            <wp:docPr id="5" name="Picture 5"/>
+            <wp:cNvGraphicFramePr>
+              <a:graphicFrameLocks xmlns:a="http://schemas.openxmlformats.org/drawingml/2006/main" noChangeAspect="1"/>
+            </wp:cNvGraphicFramePr>
+            <a:graphic xmlns:a="http://schemas.openxmlformats.org/drawingml/2006/main">
+              <a:graphicData uri="http://schemas.openxmlformats.org/drawingml/2006/picture">
+                <pic:pic xmlns:pic="http://schemas.openxmlformats.org/drawingml/2006/picture">
+                  <pic:nvPicPr>
+                    <pic:cNvPr id="1" name=""/>
+                    <pic:cNvPicPr/>
+                  </pic:nvPicPr>
+                  <pic:blipFill>
+                    <a:blip r:embed="rId10"/>
+                    <a:stretch>
+                      <a:fillRect/>
+                    </a:stretch>
+                  </pic:blipFill>
+                  <pic:spPr>
+                    <a:xfrm>
+                      <a:off x="0" y="0"/>
+                      <a:ext cx="5943600" cy="2082800"/>
+                    </a:xfrm>
+                    <a:prstGeom prst="rect">
+                      <a:avLst/>
+                    </a:prstGeom>
+                  </pic:spPr>
+                </pic:pic>
+              </a:graphicData>
+            </a:graphic>
+          </wp:inline>
+        </w:drawing>
+      </w:r>
+    </w:p>
+    <w:p>
+      <w:pPr>
+        <w:pStyle w:val="Caption"/>
+        <w:jc w:val="center"/>
+      </w:pPr>
+      <w:r>
+        <w:t xml:space="preserve">Figure </w:t>
+      </w:r>
+      <w:r>
+        <w:fldChar w:fldCharType="begin"/>
+      </w:r>
+      <w:r>
+        <w:instrText xml:space="preserve"> SEQ Figure \* ARABIC </w:instrText>
+      </w:r>
+      <w:r>
+        <w:fldChar w:fldCharType="separate"/>
+      </w:r>
+      <w:r>
+        <w:rPr>
+          <w:noProof/>
+        </w:rPr>
+        <w:t>5</w:t>
+      </w:r>
+      <w:r>
+        <w:rPr>
+          <w:noProof/>
+        </w:rPr>
+        <w:fldChar w:fldCharType="end"/>
+      </w:r>
+      <w:r>
+        <w:t>: SQL Query #1</w:t>
+      </w:r>
+    </w:p>
+    <w:p/>
+    <w:p>
+      <w:pPr>
+        <w:keepNext/>
+        <w:jc w:val="center"/>
+      </w:pPr>
+      <w:r>
+        <w:rPr>
+          <w:noProof/>
+        </w:rPr>
+        <w:drawing>
+          <wp:inline distT="0" distB="0" distL="0" distR="0" wp14:anchorId="07591082" wp14:editId="4B1DE908">
+            <wp:extent cx="3110460" cy="4133850"/>
+            <wp:effectExtent l="0" t="0" r="0" b="0"/>
+            <wp:docPr id="6" name="Picture 6"/>
+            <wp:cNvGraphicFramePr>
+              <a:graphicFrameLocks xmlns:a="http://schemas.openxmlformats.org/drawingml/2006/main" noChangeAspect="1"/>
+            </wp:cNvGraphicFramePr>
+            <a:graphic xmlns:a="http://schemas.openxmlformats.org/drawingml/2006/main">
+              <a:graphicData uri="http://schemas.openxmlformats.org/drawingml/2006/picture">
+                <pic:pic xmlns:pic="http://schemas.openxmlformats.org/drawingml/2006/picture">
+                  <pic:nvPicPr>
+                    <pic:cNvPr id="1" name=""/>
+                    <pic:cNvPicPr/>
+                  </pic:nvPicPr>
+                  <pic:blipFill>
+                    <a:blip r:embed="rId11"/>
+                    <a:stretch>
+                      <a:fillRect/>
+                    </a:stretch>
+                  </pic:blipFill>
+                  <pic:spPr>
+                    <a:xfrm>
+                      <a:off x="0" y="0"/>
+                      <a:ext cx="3116469" cy="4141837"/>
+                    </a:xfrm>
+                    <a:prstGeom prst="rect">
+                      <a:avLst/>
+                    </a:prstGeom>
+                  </pic:spPr>
+                </pic:pic>
+              </a:graphicData>
+            </a:graphic>
+          </wp:inline>
+        </w:drawing>
+      </w:r>
+    </w:p>
+    <w:p>
+      <w:pPr>
+        <w:pStyle w:val="Caption"/>
+        <w:jc w:val="center"/>
+      </w:pPr>
+      <w:r>
+        <w:t xml:space="preserve">Figure </w:t>
+      </w:r>
+      <w:r>
+        <w:fldChar w:fldCharType="begin"/>
+      </w:r>
+      <w:r>
+        <w:instrText xml:space="preserve"> SEQ Figure \* ARABIC </w:instrText>
+      </w:r>
+      <w:r>
+        <w:fldChar w:fldCharType="separate"/>
+      </w:r>
+      <w:r>
+        <w:rPr>
+          <w:noProof/>
+        </w:rPr>
+        <w:t>6</w:t>
+      </w:r>
+      <w:r>
+        <w:rPr>
+          <w:noProof/>
+        </w:rPr>
+        <w:fldChar w:fldCharType="end"/>
+      </w:r>
+      <w:r>
+        <w:t>: SQL Query #2</w:t>
+      </w:r>
+    </w:p>
+    <w:p>
+      <w:pPr>
+        <w:jc w:val="center"/>
+      </w:pPr>
+    </w:p>
+    <w:p>
+      <w:pPr>
+        <w:keepNext/>
+        <w:jc w:val="center"/>
+      </w:pPr>
+      <w:r>
+        <w:rPr>
+          <w:noProof/>
+        </w:rPr>
+        <w:lastRenderedPageBreak/>
+        <w:drawing>
+          <wp:inline distT="0" distB="0" distL="0" distR="0" wp14:anchorId="016783FB" wp14:editId="7B621B16">
+            <wp:extent cx="4544304" cy="3173730"/>
+            <wp:effectExtent l="0" t="0" r="8890" b="7620"/>
+            <wp:docPr id="7" name="Picture 7"/>
+            <wp:cNvGraphicFramePr>
+              <a:graphicFrameLocks xmlns:a="http://schemas.openxmlformats.org/drawingml/2006/main" noChangeAspect="1"/>
+            </wp:cNvGraphicFramePr>
+            <a:graphic xmlns:a="http://schemas.openxmlformats.org/drawingml/2006/main">
+              <a:graphicData uri="http://schemas.openxmlformats.org/drawingml/2006/picture">
+                <pic:pic xmlns:pic="http://schemas.openxmlformats.org/drawingml/2006/picture">
+                  <pic:nvPicPr>
+                    <pic:cNvPr id="1" name=""/>
+                    <pic:cNvPicPr/>
+                  </pic:nvPicPr>
+                  <pic:blipFill>
+                    <a:blip r:embed="rId12"/>
+                    <a:stretch>
+                      <a:fillRect/>
+                    </a:stretch>
+                  </pic:blipFill>
+                  <pic:spPr>
+                    <a:xfrm>
+                      <a:off x="0" y="0"/>
+                      <a:ext cx="4550437" cy="3178014"/>
+                    </a:xfrm>
+                    <a:prstGeom prst="rect">
+                      <a:avLst/>
+                    </a:prstGeom>
+                  </pic:spPr>
+                </pic:pic>
+              </a:graphicData>
+            </a:graphic>
+          </wp:inline>
+        </w:drawing>
+      </w:r>
+    </w:p>
+    <w:p>
+      <w:pPr>
+        <w:pStyle w:val="Caption"/>
+        <w:jc w:val="center"/>
+      </w:pPr>
+      <w:r>
+        <w:t xml:space="preserve">Figure </w:t>
+      </w:r>
+      <w:r>
+        <w:fldChar w:fldCharType="begin"/>
+      </w:r>
+      <w:r>
+        <w:instrText xml:space="preserve"> SEQ Figure \* ARABIC </w:instrText>
+      </w:r>
+      <w:r>
+        <w:fldChar w:fldCharType="separate"/>
+      </w:r>
+      <w:r>
+        <w:rPr>
+          <w:noProof/>
+        </w:rPr>
+        <w:t>7</w:t>
+      </w:r>
+      <w:r>
+        <w:rPr>
+          <w:noProof/>
+        </w:rPr>
+        <w:fldChar w:fldCharType="end"/>
+      </w:r>
+      <w:r>
+        <w:t>: SQL Query #3</w:t>
+      </w:r>
+    </w:p>
+    <w:p/>
+    <w:p/>
+    <w:p/>
+    <w:p/>
+    <w:p/>
+    <w:p/>
+    <w:p/>
+    <w:p/>
+    <w:p/>
+    <w:p/>
+    <w:p/>
+    <w:p/>
+    <w:p/>
+    <w:p/>
+    <w:p/>
+    <w:p>
+      <w:pPr>
         <w:pStyle w:val="Heading1"/>
       </w:pPr>
-      <w:bookmarkStart w:id="4" w:name="_Toc59466131"/>
-      <w:r>
-        <w:t>Conclusions</w:t>
-      </w:r>
-      <w:bookmarkEnd w:id="4"/>
-    </w:p>
-    <w:p>
-      <w:r>
-        <w:t>This is placeholder</w:t>
-      </w:r>
-    </w:p>
-    <w:p/>
-    <w:p>
-      <w:pPr>
-        <w:pStyle w:val="Heading1"/>
-      </w:pPr>
-      <w:bookmarkStart w:id="5" w:name="_Toc59466132"/>
-      <w:r>
-        <w:t>Recommendations</w:t>
+      <w:bookmarkStart w:id="5" w:name="_Toc59524248"/>
+      <w:r>
+        <w:lastRenderedPageBreak/>
+        <w:t>Works Cited</w:t>
       </w:r>
       <w:bookmarkEnd w:id="5"/>
-    </w:p>
-    <w:p>
-      <w:r>
-        <w:t>This is placeholder</w:t>
-      </w:r>
-    </w:p>
-    <w:p/>
-    <w:p>
-      <w:pPr>
-        <w:pStyle w:val="Heading1"/>
-      </w:pPr>
-      <w:bookmarkStart w:id="6" w:name="_Toc59466133"/>
-      <w:r>
-        <w:t>Limitations/Bias</w:t>
-      </w:r>
-      <w:bookmarkEnd w:id="6"/>
-    </w:p>
-    <w:p>
-      <w:r>
-        <w:t>This is placeholder</w:t>
-      </w:r>
-    </w:p>
-    <w:p/>
-    <w:p>
-      <w:pPr>
-        <w:pStyle w:val="Heading1"/>
-      </w:pPr>
-      <w:bookmarkStart w:id="7" w:name="_Toc59466134"/>
-      <w:r>
-        <w:t>Works Cited</w:t>
-      </w:r>
-      <w:bookmarkEnd w:id="7"/>
     </w:p>
     <w:p/>
     <w:p>
@@ -1520,7 +1779,7 @@
         </w:rPr>
         <w:t xml:space="preserve">, 2019, </w:t>
       </w:r>
-      <w:hyperlink r:id="rId7" w:history="1">
+      <w:hyperlink r:id="rId13" w:history="1">
         <w:r>
           <w:rPr>
             <w:rStyle w:val="Hyperlink"/>
@@ -1582,7 +1841,7 @@
       <w:r>
         <w:t xml:space="preserve">, 2020, </w:t>
       </w:r>
-      <w:hyperlink r:id="rId8" w:history="1">
+      <w:hyperlink r:id="rId14" w:history="1">
         <w:r>
           <w:rPr>
             <w:rStyle w:val="Hyperlink"/>
@@ -1622,7 +1881,6 @@
           <w:sz w:val="21"/>
           <w:szCs w:val="21"/>
         </w:rPr>
-        <w:lastRenderedPageBreak/>
         <w:t>Ltd, Dovetail. "</w:t>
       </w:r>
       <w:proofErr w:type="spellStart"/>
@@ -1667,7 +1925,7 @@
         </w:rPr>
         <w:t xml:space="preserve">, 2020, </w:t>
       </w:r>
-      <w:hyperlink r:id="rId9" w:history="1">
+      <w:hyperlink r:id="rId15" w:history="1">
         <w:r>
           <w:rPr>
             <w:rStyle w:val="Hyperlink"/>
@@ -3081,6 +3339,25 @@
       <w:ind w:left="220"/>
     </w:pPr>
   </w:style>
+  <w:style w:type="paragraph" w:styleId="Caption">
+    <w:name w:val="caption"/>
+    <w:basedOn w:val="Normal"/>
+    <w:next w:val="Normal"/>
+    <w:uiPriority w:val="35"/>
+    <w:unhideWhenUsed/>
+    <w:qFormat/>
+    <w:rsid w:val="00671071"/>
+    <w:pPr>
+      <w:spacing w:after="200" w:line="240" w:lineRule="auto"/>
+    </w:pPr>
+    <w:rPr>
+      <w:i/>
+      <w:iCs/>
+      <w:color w:val="44546A" w:themeColor="text2"/>
+      <w:sz w:val="18"/>
+      <w:szCs w:val="18"/>
+    </w:rPr>
+  </w:style>
 </w:styles>
 </file>
 

</xml_diff>